<commit_message>
updating the doc and readme file
</commit_message>
<xml_diff>
--- a/docs/Conway.docx
+++ b/docs/Conway.docx
@@ -67,11 +67,63 @@
     </w:p>
     <w:p>
       <w:pPr>
-        <w:jc w:val="center"/>
-        <w:rPr>
-          <w:rFonts w:asciiTheme="majorBidi" w:hAnsiTheme="majorBidi" w:cstheme="majorBidi"/>
-        </w:rPr>
-      </w:pPr>
+        <w:rPr>
+          <w:rFonts w:asciiTheme="majorBidi" w:hAnsiTheme="majorBidi" w:cstheme="majorBidi"/>
+        </w:rPr>
+      </w:pPr>
+      <w:r>
+        <w:rPr>
+          <w:rFonts w:asciiTheme="majorBidi" w:hAnsiTheme="majorBidi" w:cstheme="majorBidi"/>
+        </w:rPr>
+        <w:t xml:space="preserve">Check out </w:t>
+      </w:r>
+      <w:hyperlink r:id="rId7" w:history="1">
+        <w:r>
+          <w:rPr>
+            <w:rStyle w:val="Hyperlink"/>
+            <w:rFonts w:asciiTheme="majorBidi" w:hAnsiTheme="majorBidi" w:cstheme="majorBidi"/>
+          </w:rPr>
+          <w:t>MohammadYSF.github.io/</w:t>
+        </w:r>
+        <w:proofErr w:type="spellStart"/>
+        <w:r>
+          <w:rPr>
+            <w:rStyle w:val="Hyperlink"/>
+            <w:rFonts w:asciiTheme="majorBidi" w:hAnsiTheme="majorBidi" w:cstheme="majorBidi"/>
+          </w:rPr>
+          <w:t>ConwayGameOfLife</w:t>
+        </w:r>
+        <w:proofErr w:type="spellEnd"/>
+      </w:hyperlink>
+      <w:r>
+        <w:rPr>
+          <w:rFonts w:asciiTheme="majorBidi" w:hAnsiTheme="majorBidi" w:cstheme="majorBidi"/>
+        </w:rPr>
+        <w:t xml:space="preserve"> to see the some visualization of this </w:t>
+      </w:r>
+      <w:proofErr w:type="gramStart"/>
+      <w:r>
+        <w:rPr>
+          <w:rFonts w:asciiTheme="majorBidi" w:hAnsiTheme="majorBidi" w:cstheme="majorBidi"/>
+        </w:rPr>
+        <w:t>concept .</w:t>
+      </w:r>
+      <w:proofErr w:type="gramEnd"/>
+      <w:r>
+        <w:rPr>
+          <w:rFonts w:asciiTheme="majorBidi" w:hAnsiTheme="majorBidi" w:cstheme="majorBidi"/>
+        </w:rPr>
+        <w:t xml:space="preserve"> And you can find the source code </w:t>
+      </w:r>
+      <w:hyperlink r:id="rId8" w:history="1">
+        <w:r>
+          <w:rPr>
+            <w:rStyle w:val="Hyperlink"/>
+            <w:rFonts w:asciiTheme="majorBidi" w:hAnsiTheme="majorBidi" w:cstheme="majorBidi"/>
+          </w:rPr>
+          <w:t>here</w:t>
+        </w:r>
+      </w:hyperlink>
     </w:p>
     <w:p>
       <w:pPr>
@@ -141,6 +193,50 @@
           <w:rFonts w:asciiTheme="majorBidi" w:hAnsiTheme="majorBidi" w:cstheme="majorBidi"/>
         </w:rPr>
         <w:t>The "game" is a zero-player game, meaning that its evolution is determined by its initial state, requiring no further input. One interacts with the Game of Life by creating an initial configuration and observing how it evolves or, for advanced players, by creating patterns with particular properties.</w:t>
+      </w:r>
+    </w:p>
+    <w:p>
+      <w:pPr>
+        <w:pStyle w:val="NormalWeb"/>
+        <w:rPr>
+          <w:rFonts w:asciiTheme="majorBidi" w:hAnsiTheme="majorBidi" w:cstheme="majorBidi"/>
+        </w:rPr>
+      </w:pPr>
+      <w:r>
+        <w:rPr>
+          <w:rFonts w:asciiTheme="majorBidi" w:hAnsiTheme="majorBidi" w:cstheme="majorBidi"/>
+        </w:rPr>
+        <w:t xml:space="preserve">One of the applications of this game is to analyze the complex </w:t>
+      </w:r>
+      <w:proofErr w:type="gramStart"/>
+      <w:r>
+        <w:rPr>
+          <w:rFonts w:asciiTheme="majorBidi" w:hAnsiTheme="majorBidi" w:cstheme="majorBidi"/>
+        </w:rPr>
+        <w:t>systems ;</w:t>
+      </w:r>
+      <w:proofErr w:type="gramEnd"/>
+      <w:r>
+        <w:rPr>
+          <w:rFonts w:asciiTheme="majorBidi" w:hAnsiTheme="majorBidi" w:cstheme="majorBidi"/>
+        </w:rPr>
+        <w:t xml:space="preserve"> systems in which its particles behavior is dependent on the behavior of other particles ( in the game of life , that is neighbors)</w:t>
+      </w:r>
+    </w:p>
+    <w:p>
+      <w:pPr>
+        <w:pStyle w:val="NormalWeb"/>
+        <w:rPr>
+          <w:rFonts w:asciiTheme="majorBidi" w:hAnsiTheme="majorBidi" w:cstheme="majorBidi"/>
+          <w:lang w:bidi="fa-IR"/>
+        </w:rPr>
+      </w:pPr>
+      <w:r>
+        <w:rPr>
+          <w:rFonts w:asciiTheme="majorBidi" w:hAnsiTheme="majorBidi" w:cstheme="majorBidi"/>
+          <w:lang w:bidi="fa-IR"/>
+        </w:rPr>
+        <w:t xml:space="preserve"> </w:t>
       </w:r>
     </w:p>
     <w:p>
@@ -379,6 +475,7 @@
         <w:rPr>
           <w:rFonts w:asciiTheme="majorBidi" w:hAnsiTheme="majorBidi" w:cstheme="majorBidi"/>
         </w:rPr>
+        <w:lastRenderedPageBreak/>
         <w:t>The figures above show us the CA at time equals 0 or generation 0</w:t>
       </w:r>
     </w:p>
@@ -391,6 +488,7 @@
       <w:r>
         <w:rPr>
           <w:rFonts w:asciiTheme="majorBidi" w:hAnsiTheme="majorBidi" w:cstheme="majorBidi"/>
+          <w:noProof/>
         </w:rPr>
         <w:drawing>
           <wp:inline distT="0" distB="0" distL="0" distR="0" wp14:anchorId="34C9B8ED" wp14:editId="56889FF8">
@@ -408,7 +506,7 @@
                     <pic:cNvPicPr/>
                   </pic:nvPicPr>
                   <pic:blipFill>
-                    <a:blip r:embed="rId5"/>
+                    <a:blip r:embed="rId9"/>
                     <a:stretch>
                       <a:fillRect/>
                     </a:stretch>
@@ -439,7 +537,6 @@
         <w:rPr>
           <w:rFonts w:asciiTheme="majorBidi" w:hAnsiTheme="majorBidi" w:cstheme="majorBidi"/>
         </w:rPr>
-        <w:lastRenderedPageBreak/>
         <w:t>T</w:t>
       </w:r>
       <w:r>
@@ -545,6 +642,7 @@
       <w:r>
         <w:rPr>
           <w:rFonts w:asciiTheme="majorBidi" w:hAnsiTheme="majorBidi" w:cstheme="majorBidi"/>
+          <w:noProof/>
         </w:rPr>
         <w:drawing>
           <wp:inline distT="0" distB="0" distL="0" distR="0" wp14:anchorId="21616814" wp14:editId="407F144C">
@@ -562,7 +660,7 @@
                     <pic:cNvPicPr/>
                   </pic:nvPicPr>
                   <pic:blipFill>
-                    <a:blip r:embed="rId6"/>
+                    <a:blip r:embed="rId10"/>
                     <a:stretch>
                       <a:fillRect/>
                     </a:stretch>
@@ -605,6 +703,7 @@
       <w:r>
         <w:rPr>
           <w:rFonts w:asciiTheme="majorBidi" w:hAnsiTheme="majorBidi" w:cstheme="majorBidi"/>
+          <w:noProof/>
         </w:rPr>
         <w:drawing>
           <wp:inline distT="0" distB="0" distL="0" distR="0" wp14:anchorId="600B2415" wp14:editId="6A6CAA8A">
@@ -622,7 +721,7 @@
                     <pic:cNvPicPr/>
                   </pic:nvPicPr>
                   <pic:blipFill>
-                    <a:blip r:embed="rId7"/>
+                    <a:blip r:embed="rId11"/>
                     <a:stretch>
                       <a:fillRect/>
                     </a:stretch>
@@ -665,6 +764,7 @@
       <w:r>
         <w:rPr>
           <w:rFonts w:asciiTheme="majorBidi" w:hAnsiTheme="majorBidi" w:cstheme="majorBidi"/>
+          <w:noProof/>
         </w:rPr>
         <w:drawing>
           <wp:inline distT="0" distB="0" distL="0" distR="0" wp14:anchorId="67788362" wp14:editId="6FCBABEC">
@@ -682,7 +782,7 @@
                     <pic:cNvPicPr/>
                   </pic:nvPicPr>
                   <pic:blipFill>
-                    <a:blip r:embed="rId8"/>
+                    <a:blip r:embed="rId12"/>
                     <a:stretch>
                       <a:fillRect/>
                     </a:stretch>
@@ -725,6 +825,7 @@
       <w:r>
         <w:rPr>
           <w:rFonts w:asciiTheme="majorBidi" w:hAnsiTheme="majorBidi" w:cstheme="majorBidi"/>
+          <w:noProof/>
         </w:rPr>
         <w:drawing>
           <wp:inline distT="0" distB="0" distL="0" distR="0" wp14:anchorId="3C435F9F" wp14:editId="3F0D8CF3">
@@ -742,7 +843,7 @@
                     <pic:cNvPicPr/>
                   </pic:nvPicPr>
                   <pic:blipFill>
-                    <a:blip r:embed="rId9"/>
+                    <a:blip r:embed="rId13"/>
                     <a:stretch>
                       <a:fillRect/>
                     </a:stretch>
@@ -772,6 +873,7 @@
       <w:r>
         <w:rPr>
           <w:rFonts w:asciiTheme="majorBidi" w:hAnsiTheme="majorBidi" w:cstheme="majorBidi"/>
+          <w:noProof/>
           <w:lang w:bidi="fa-IR"/>
         </w:rPr>
         <w:drawing>
@@ -790,7 +892,7 @@
                     <pic:cNvPicPr/>
                   </pic:nvPicPr>
                   <pic:blipFill>
-                    <a:blip r:embed="rId10"/>
+                    <a:blip r:embed="rId14"/>
                     <a:stretch>
                       <a:fillRect/>
                     </a:stretch>
@@ -822,6 +924,7 @@
         <w:rPr>
           <w:rFonts w:asciiTheme="majorBidi" w:hAnsiTheme="majorBidi" w:cstheme="majorBidi"/>
         </w:rPr>
+        <w:lastRenderedPageBreak/>
         <w:t xml:space="preserve">As you can </w:t>
       </w:r>
       <w:proofErr w:type="gramStart"/>
@@ -945,15 +1048,7 @@
           <w:rFonts w:asciiTheme="majorBidi" w:hAnsiTheme="majorBidi" w:cstheme="majorBidi"/>
           <w:lang w:bidi="fa-IR"/>
         </w:rPr>
-        <w:t xml:space="preserve"> the better ) answer is that you think of </w:t>
-      </w:r>
-      <w:r>
-        <w:rPr>
-          <w:rFonts w:asciiTheme="majorBidi" w:hAnsiTheme="majorBidi" w:cstheme="majorBidi"/>
-          <w:lang w:bidi="fa-IR"/>
-        </w:rPr>
-        <w:lastRenderedPageBreak/>
-        <w:t xml:space="preserve">the grid as a ring . See the figure </w:t>
+        <w:t xml:space="preserve"> the better ) answer is that you think of the grid as a ring . See the figure </w:t>
       </w:r>
       <w:proofErr w:type="gramStart"/>
       <w:r>
@@ -1033,12 +1128,28 @@
             <v:path o:extrusionok="f" gradientshapeok="t" o:connecttype="rect"/>
             <o:lock v:ext="edit" aspectratio="t"/>
           </v:shapetype>
-          <v:shape id="_x0000_i1025" type="#_x0000_t75" style="width:345.7pt;height:86.3pt" o:ole="">
-            <v:imagedata r:id="rId11" o:title=""/>
+          <v:shape id="_x0000_i1029" type="#_x0000_t75" style="width:345.7pt;height:86.3pt" o:ole="">
+            <v:imagedata r:id="rId15" o:title=""/>
           </v:shape>
-          <o:OLEObject Type="Embed" ProgID="Paint.Picture.1" ShapeID="_x0000_i1025" DrawAspect="Content" ObjectID="_1750178203" r:id="rId12"/>
+          <o:OLEObject Type="Embed" ProgID="Paint.Picture.1" ShapeID="_x0000_i1029" DrawAspect="Content" ObjectID="_1750179782" r:id="rId16"/>
         </w:object>
       </w:r>
+    </w:p>
+    <w:p>
+      <w:pPr>
+        <w:rPr>
+          <w:rFonts w:asciiTheme="majorBidi" w:hAnsiTheme="majorBidi" w:cstheme="majorBidi"/>
+        </w:rPr>
+      </w:pPr>
+      <w:hyperlink r:id="rId17" w:history="1">
+        <w:r>
+          <w:rPr>
+            <w:rStyle w:val="Hyperlink"/>
+            <w:rFonts w:asciiTheme="majorBidi" w:hAnsiTheme="majorBidi" w:cstheme="majorBidi"/>
+          </w:rPr>
+          <w:t>you can see a simple graphical visualization here</w:t>
+        </w:r>
+      </w:hyperlink>
     </w:p>
     <w:p>
       <w:pPr>
@@ -1269,8 +1380,10 @@
       <w:r>
         <w:rPr>
           <w:rFonts w:asciiTheme="majorBidi" w:hAnsiTheme="majorBidi" w:cstheme="majorBidi"/>
-          <w:lang w:bidi="fa-IR"/>
-        </w:rPr>
+          <w:noProof/>
+          <w:lang w:bidi="fa-IR"/>
+        </w:rPr>
+        <w:lastRenderedPageBreak/>
         <w:drawing>
           <wp:inline distT="0" distB="0" distL="0" distR="0" wp14:anchorId="4FCDAB21" wp14:editId="2F60CC81">
             <wp:extent cx="3909646" cy="1026282"/>
@@ -1287,7 +1400,7 @@
                     <pic:cNvPicPr/>
                   </pic:nvPicPr>
                   <pic:blipFill>
-                    <a:blip r:embed="rId13"/>
+                    <a:blip r:embed="rId18"/>
                     <a:stretch>
                       <a:fillRect/>
                     </a:stretch>
@@ -1313,7 +1426,6 @@
         <w:pStyle w:val="NormalWeb"/>
       </w:pPr>
       <w:r>
-        <w:lastRenderedPageBreak/>
         <w:t>There are patterns that oscillate back and forth between two states.</w:t>
       </w:r>
     </w:p>
@@ -1327,6 +1439,7 @@
       <w:r>
         <w:rPr>
           <w:rFonts w:asciiTheme="majorBidi" w:hAnsiTheme="majorBidi" w:cstheme="majorBidi"/>
+          <w:noProof/>
           <w:lang w:bidi="fa-IR"/>
         </w:rPr>
         <w:drawing>
@@ -1345,7 +1458,7 @@
                     <pic:cNvPicPr/>
                   </pic:nvPicPr>
                   <pic:blipFill>
-                    <a:blip r:embed="rId14"/>
+                    <a:blip r:embed="rId19"/>
                     <a:stretch>
                       <a:fillRect/>
                     </a:stretch>
@@ -1391,6 +1504,7 @@
       <w:r>
         <w:rPr>
           <w:rFonts w:asciiTheme="majorBidi" w:hAnsiTheme="majorBidi" w:cstheme="majorBidi"/>
+          <w:noProof/>
           <w:lang w:bidi="fa-IR"/>
         </w:rPr>
         <w:drawing>
@@ -1409,7 +1523,7 @@
                     <pic:cNvPicPr/>
                   </pic:nvPicPr>
                   <pic:blipFill>
-                    <a:blip r:embed="rId15"/>
+                    <a:blip r:embed="rId20"/>
                     <a:stretch>
                       <a:fillRect/>
                     </a:stretch>
@@ -1432,6 +1546,24 @@
     </w:p>
     <w:p>
       <w:pPr>
+        <w:rPr>
+          <w:rFonts w:asciiTheme="majorBidi" w:hAnsiTheme="majorBidi" w:cstheme="majorBidi"/>
+          <w:lang w:bidi="fa-IR"/>
+        </w:rPr>
+      </w:pPr>
+      <w:hyperlink r:id="rId21" w:history="1">
+        <w:r>
+          <w:rPr>
+            <w:rStyle w:val="Hyperlink"/>
+            <w:rFonts w:asciiTheme="majorBidi" w:hAnsiTheme="majorBidi" w:cstheme="majorBidi"/>
+            <w:lang w:bidi="fa-IR"/>
+          </w:rPr>
+          <w:t>you can play this game here</w:t>
+        </w:r>
+      </w:hyperlink>
+    </w:p>
+    <w:p>
+      <w:pPr>
         <w:pStyle w:val="Heading1"/>
         <w:rPr>
           <w:lang w:bidi="fa-IR"/>
@@ -1533,6 +1665,7 @@
           <w:rFonts w:asciiTheme="majorBidi" w:hAnsiTheme="majorBidi" w:cstheme="majorBidi"/>
           <w:lang w:bidi="fa-IR"/>
         </w:rPr>
+        <w:lastRenderedPageBreak/>
         <w:t xml:space="preserve">It also follows that some patterns exist that remain chaotic forever: </w:t>
       </w:r>
       <w:proofErr w:type="gramStart"/>
@@ -1551,6 +1684,161 @@
         </w:rPr>
         <w:t xml:space="preserve"> one could just progress the game of life sequentially until a non-chaotic pattern emerges, and then easily compute whether the later pattern is going to appear.</w:t>
       </w:r>
+    </w:p>
+    <w:p>
+      <w:pPr>
+        <w:pStyle w:val="Heading1"/>
+        <w:rPr>
+          <w:lang w:bidi="fa-IR"/>
+        </w:rPr>
+      </w:pPr>
+      <w:r>
+        <w:rPr>
+          <w:lang w:bidi="fa-IR"/>
+        </w:rPr>
+        <w:t>Resources</w:t>
+      </w:r>
+    </w:p>
+    <w:p>
+      <w:pPr>
+        <w:pStyle w:val="ListParagraph"/>
+        <w:numPr>
+          <w:ilvl w:val="0"/>
+          <w:numId w:val="3"/>
+        </w:numPr>
+        <w:rPr>
+          <w:lang w:bidi="fa-IR"/>
+        </w:rPr>
+      </w:pPr>
+      <w:hyperlink r:id="rId22" w:history="1">
+        <w:r>
+          <w:rPr>
+            <w:rStyle w:val="Hyperlink"/>
+            <w:lang w:bidi="fa-IR"/>
+          </w:rPr>
+          <w:t>https://conwaylife.com/</w:t>
+        </w:r>
+      </w:hyperlink>
+    </w:p>
+    <w:p>
+      <w:pPr>
+        <w:pStyle w:val="ListParagraph"/>
+        <w:numPr>
+          <w:ilvl w:val="0"/>
+          <w:numId w:val="3"/>
+        </w:numPr>
+        <w:rPr>
+          <w:lang w:bidi="fa-IR"/>
+        </w:rPr>
+      </w:pPr>
+      <w:hyperlink r:id="rId23" w:history="1">
+        <w:r>
+          <w:rPr>
+            <w:rStyle w:val="Hyperlink"/>
+            <w:lang w:bidi="fa-IR"/>
+          </w:rPr>
+          <w:t xml:space="preserve">The coding train </w:t>
+        </w:r>
+        <w:proofErr w:type="spellStart"/>
+        <w:r>
+          <w:rPr>
+            <w:rStyle w:val="Hyperlink"/>
+            <w:lang w:bidi="fa-IR"/>
+          </w:rPr>
+          <w:t>youtube</w:t>
+        </w:r>
+        <w:proofErr w:type="spellEnd"/>
+        <w:r>
+          <w:rPr>
+            <w:rStyle w:val="Hyperlink"/>
+            <w:lang w:bidi="fa-IR"/>
+          </w:rPr>
+          <w:t xml:space="preserve"> channel</w:t>
+        </w:r>
+      </w:hyperlink>
+    </w:p>
+    <w:p>
+      <w:pPr>
+        <w:pStyle w:val="ListParagraph"/>
+        <w:numPr>
+          <w:ilvl w:val="0"/>
+          <w:numId w:val="3"/>
+        </w:numPr>
+        <w:rPr>
+          <w:lang w:bidi="fa-IR"/>
+        </w:rPr>
+      </w:pPr>
+      <w:hyperlink r:id="rId24" w:history="1">
+        <w:r>
+          <w:rPr>
+            <w:rStyle w:val="Hyperlink"/>
+            <w:lang w:bidi="fa-IR"/>
+          </w:rPr>
+          <w:t>https://gambiter.com/tabletop/Conways_game_life.html</w:t>
+        </w:r>
+      </w:hyperlink>
+    </w:p>
+    <w:p>
+      <w:pPr>
+        <w:pStyle w:val="ListParagraph"/>
+        <w:numPr>
+          <w:ilvl w:val="0"/>
+          <w:numId w:val="3"/>
+        </w:numPr>
+        <w:rPr>
+          <w:lang w:bidi="fa-IR"/>
+        </w:rPr>
+      </w:pPr>
+      <w:hyperlink r:id="rId25" w:history="1">
+        <w:r>
+          <w:rPr>
+            <w:rStyle w:val="Hyperlink"/>
+            <w:lang w:bidi="fa-IR"/>
+          </w:rPr>
+          <w:t xml:space="preserve">Nature Of Code </w:t>
+        </w:r>
+        <w:proofErr w:type="gramStart"/>
+        <w:r>
+          <w:rPr>
+            <w:rStyle w:val="Hyperlink"/>
+            <w:lang w:bidi="fa-IR"/>
+          </w:rPr>
+          <w:t>By</w:t>
+        </w:r>
+        <w:proofErr w:type="gramEnd"/>
+        <w:r>
+          <w:rPr>
+            <w:rStyle w:val="Hyperlink"/>
+            <w:lang w:bidi="fa-IR"/>
+          </w:rPr>
+          <w:t xml:space="preserve"> </w:t>
+        </w:r>
+        <w:proofErr w:type="spellStart"/>
+        <w:r>
+          <w:rPr>
+            <w:rStyle w:val="Hyperlink"/>
+            <w:lang w:bidi="fa-IR"/>
+          </w:rPr>
+          <w:t>by</w:t>
+        </w:r>
+        <w:proofErr w:type="spellEnd"/>
+        <w:r>
+          <w:rPr>
+            <w:rStyle w:val="Hyperlink"/>
+            <w:lang w:bidi="fa-IR"/>
+          </w:rPr>
+          <w:t xml:space="preserve"> Daniel </w:t>
+        </w:r>
+        <w:proofErr w:type="spellStart"/>
+        <w:r>
+          <w:rPr>
+            <w:rStyle w:val="Hyperlink"/>
+            <w:lang w:bidi="fa-IR"/>
+          </w:rPr>
+          <w:t>Shiffman</w:t>
+        </w:r>
+        <w:proofErr w:type="spellEnd"/>
+      </w:hyperlink>
     </w:p>
     <w:sectPr>
       <w:pgSz w:w="12240" w:h="15840"/>
@@ -1560,6 +1848,56 @@
     </w:sectPr>
   </w:body>
 </w:document>
+</file>
+
+<file path=word/endnotes.xml><?xml version="1.0" encoding="utf-8"?>
+<w:endnotes xmlns:wpc="http://schemas.microsoft.com/office/word/2010/wordprocessingCanvas" xmlns:cx="http://schemas.microsoft.com/office/drawing/2014/chartex" xmlns:cx1="http://schemas.microsoft.com/office/drawing/2015/9/8/chartex" xmlns:cx2="http://schemas.microsoft.com/office/drawing/2015/10/21/chartex" xmlns:cx3="http://schemas.microsoft.com/office/drawing/2016/5/9/chartex" xmlns:cx4="http://schemas.microsoft.com/office/drawing/2016/5/10/chartex" xmlns:cx5="http://schemas.microsoft.com/office/drawing/2016/5/11/chartex" xmlns:cx6="http://schemas.microsoft.com/office/drawing/2016/5/12/chartex" xmlns:cx7="http://schemas.microsoft.com/office/drawing/2016/5/13/chartex" xmlns:cx8="http://schemas.microsoft.com/office/drawing/2016/5/14/chartex" xmlns:mc="http://schemas.openxmlformats.org/markup-compatibility/2006" xmlns:aink="http://schemas.microsoft.com/office/drawing/2016/ink" xmlns:am3d="http://schemas.microsoft.com/office/drawing/2017/model3d" xmlns:o="urn:schemas-microsoft-com:office:office" xmlns:oel="http://schemas.microsoft.com/office/2019/extlst" xmlns:r="http://schemas.openxmlformats.org/officeDocument/2006/relationships" xmlns:m="http://schemas.openxmlformats.org/officeDocument/2006/math" xmlns:v="urn:schemas-microsoft-com:vml" xmlns:wp14="http://schemas.microsoft.com/office/word/2010/wordprocessingDrawing" xmlns:wp="http://schemas.openxmlformats.org/drawingml/2006/wordprocessingDrawing" xmlns:w10="urn:schemas-microsoft-com:office:word" xmlns:w="http://schemas.openxmlformats.org/wordprocessingml/2006/main" xmlns:w14="http://schemas.microsoft.com/office/word/2010/wordml" xmlns:w15="http://schemas.microsoft.com/office/word/2012/wordml" xmlns:w16cex="http://schemas.microsoft.com/office/word/2018/wordml/cex" xmlns:w16cid="http://schemas.microsoft.com/office/word/2016/wordml/cid" xmlns:w16="http://schemas.microsoft.com/office/word/2018/wordml" xmlns:w16sdtdh="http://schemas.microsoft.com/office/word/2020/wordml/sdtdatahash" xmlns:w16se="http://schemas.microsoft.com/office/word/2015/wordml/symex" xmlns:wpg="http://schemas.microsoft.com/office/word/2010/wordprocessingGroup" xmlns:wpi="http://schemas.microsoft.com/office/word/2010/wordprocessingInk" xmlns:wne="http://schemas.microsoft.com/office/word/2006/wordml" xmlns:wps="http://schemas.microsoft.com/office/word/2010/wordprocessingShape" mc:Ignorable="w14 w15 w16se w16cid w16 w16cex w16sdtdh wp14">
+  <w:endnote w:type="separator" w:id="-1">
+    <w:p>
+      <w:pPr>
+        <w:spacing w:after="0" w:line="240" w:lineRule="auto"/>
+      </w:pPr>
+      <w:r>
+        <w:separator/>
+      </w:r>
+    </w:p>
+  </w:endnote>
+  <w:endnote w:type="continuationSeparator" w:id="0">
+    <w:p>
+      <w:pPr>
+        <w:spacing w:after="0" w:line="240" w:lineRule="auto"/>
+      </w:pPr>
+      <w:r>
+        <w:continuationSeparator/>
+      </w:r>
+    </w:p>
+  </w:endnote>
+</w:endnotes>
+</file>
+
+<file path=word/footnotes.xml><?xml version="1.0" encoding="utf-8"?>
+<w:footnotes xmlns:wpc="http://schemas.microsoft.com/office/word/2010/wordprocessingCanvas" xmlns:cx="http://schemas.microsoft.com/office/drawing/2014/chartex" xmlns:cx1="http://schemas.microsoft.com/office/drawing/2015/9/8/chartex" xmlns:cx2="http://schemas.microsoft.com/office/drawing/2015/10/21/chartex" xmlns:cx3="http://schemas.microsoft.com/office/drawing/2016/5/9/chartex" xmlns:cx4="http://schemas.microsoft.com/office/drawing/2016/5/10/chartex" xmlns:cx5="http://schemas.microsoft.com/office/drawing/2016/5/11/chartex" xmlns:cx6="http://schemas.microsoft.com/office/drawing/2016/5/12/chartex" xmlns:cx7="http://schemas.microsoft.com/office/drawing/2016/5/13/chartex" xmlns:cx8="http://schemas.microsoft.com/office/drawing/2016/5/14/chartex" xmlns:mc="http://schemas.openxmlformats.org/markup-compatibility/2006" xmlns:aink="http://schemas.microsoft.com/office/drawing/2016/ink" xmlns:am3d="http://schemas.microsoft.com/office/drawing/2017/model3d" xmlns:o="urn:schemas-microsoft-com:office:office" xmlns:oel="http://schemas.microsoft.com/office/2019/extlst" xmlns:r="http://schemas.openxmlformats.org/officeDocument/2006/relationships" xmlns:m="http://schemas.openxmlformats.org/officeDocument/2006/math" xmlns:v="urn:schemas-microsoft-com:vml" xmlns:wp14="http://schemas.microsoft.com/office/word/2010/wordprocessingDrawing" xmlns:wp="http://schemas.openxmlformats.org/drawingml/2006/wordprocessingDrawing" xmlns:w10="urn:schemas-microsoft-com:office:word" xmlns:w="http://schemas.openxmlformats.org/wordprocessingml/2006/main" xmlns:w14="http://schemas.microsoft.com/office/word/2010/wordml" xmlns:w15="http://schemas.microsoft.com/office/word/2012/wordml" xmlns:w16cex="http://schemas.microsoft.com/office/word/2018/wordml/cex" xmlns:w16cid="http://schemas.microsoft.com/office/word/2016/wordml/cid" xmlns:w16="http://schemas.microsoft.com/office/word/2018/wordml" xmlns:w16sdtdh="http://schemas.microsoft.com/office/word/2020/wordml/sdtdatahash" xmlns:w16se="http://schemas.microsoft.com/office/word/2015/wordml/symex" xmlns:wpg="http://schemas.microsoft.com/office/word/2010/wordprocessingGroup" xmlns:wpi="http://schemas.microsoft.com/office/word/2010/wordprocessingInk" xmlns:wne="http://schemas.microsoft.com/office/word/2006/wordml" xmlns:wps="http://schemas.microsoft.com/office/word/2010/wordprocessingShape" mc:Ignorable="w14 w15 w16se w16cid w16 w16cex w16sdtdh wp14">
+  <w:footnote w:type="separator" w:id="-1">
+    <w:p>
+      <w:pPr>
+        <w:spacing w:after="0" w:line="240" w:lineRule="auto"/>
+      </w:pPr>
+      <w:r>
+        <w:separator/>
+      </w:r>
+    </w:p>
+  </w:footnote>
+  <w:footnote w:type="continuationSeparator" w:id="0">
+    <w:p>
+      <w:pPr>
+        <w:spacing w:after="0" w:line="240" w:lineRule="auto"/>
+      </w:pPr>
+      <w:r>
+        <w:continuationSeparator/>
+      </w:r>
+    </w:p>
+  </w:footnote>
+</w:footnotes>
 </file>
 
 <file path=word/numbering.xml><?xml version="1.0" encoding="utf-8"?>
@@ -1682,6 +2020,119 @@
     </w:lvl>
   </w:abstractNum>
   <w:abstractNum w:abstractNumId="1" w15:restartNumberingAfterBreak="0">
+    <w:nsid w:val="2D4F601C"/>
+    <w:multiLevelType w:val="hybridMultilevel"/>
+    <w:tmpl w:val="CFCC466E"/>
+    <w:lvl w:ilvl="0" w:tplc="04090001">
+      <w:start w:val="1"/>
+      <w:numFmt w:val="bullet"/>
+      <w:lvlText w:val=""/>
+      <w:lvlJc w:val="left"/>
+      <w:pPr>
+        <w:ind w:left="720" w:hanging="360"/>
+      </w:pPr>
+      <w:rPr>
+        <w:rFonts w:ascii="Symbol" w:hAnsi="Symbol" w:hint="default"/>
+      </w:rPr>
+    </w:lvl>
+    <w:lvl w:ilvl="1" w:tplc="04090003" w:tentative="1">
+      <w:start w:val="1"/>
+      <w:numFmt w:val="bullet"/>
+      <w:lvlText w:val="o"/>
+      <w:lvlJc w:val="left"/>
+      <w:pPr>
+        <w:ind w:left="1440" w:hanging="360"/>
+      </w:pPr>
+      <w:rPr>
+        <w:rFonts w:ascii="Courier New" w:hAnsi="Courier New" w:cs="Courier New" w:hint="default"/>
+      </w:rPr>
+    </w:lvl>
+    <w:lvl w:ilvl="2" w:tplc="04090005" w:tentative="1">
+      <w:start w:val="1"/>
+      <w:numFmt w:val="bullet"/>
+      <w:lvlText w:val=""/>
+      <w:lvlJc w:val="left"/>
+      <w:pPr>
+        <w:ind w:left="2160" w:hanging="360"/>
+      </w:pPr>
+      <w:rPr>
+        <w:rFonts w:ascii="Wingdings" w:hAnsi="Wingdings" w:hint="default"/>
+      </w:rPr>
+    </w:lvl>
+    <w:lvl w:ilvl="3" w:tplc="04090001" w:tentative="1">
+      <w:start w:val="1"/>
+      <w:numFmt w:val="bullet"/>
+      <w:lvlText w:val=""/>
+      <w:lvlJc w:val="left"/>
+      <w:pPr>
+        <w:ind w:left="2880" w:hanging="360"/>
+      </w:pPr>
+      <w:rPr>
+        <w:rFonts w:ascii="Symbol" w:hAnsi="Symbol" w:hint="default"/>
+      </w:rPr>
+    </w:lvl>
+    <w:lvl w:ilvl="4" w:tplc="04090003" w:tentative="1">
+      <w:start w:val="1"/>
+      <w:numFmt w:val="bullet"/>
+      <w:lvlText w:val="o"/>
+      <w:lvlJc w:val="left"/>
+      <w:pPr>
+        <w:ind w:left="3600" w:hanging="360"/>
+      </w:pPr>
+      <w:rPr>
+        <w:rFonts w:ascii="Courier New" w:hAnsi="Courier New" w:cs="Courier New" w:hint="default"/>
+      </w:rPr>
+    </w:lvl>
+    <w:lvl w:ilvl="5" w:tplc="04090005" w:tentative="1">
+      <w:start w:val="1"/>
+      <w:numFmt w:val="bullet"/>
+      <w:lvlText w:val=""/>
+      <w:lvlJc w:val="left"/>
+      <w:pPr>
+        <w:ind w:left="4320" w:hanging="360"/>
+      </w:pPr>
+      <w:rPr>
+        <w:rFonts w:ascii="Wingdings" w:hAnsi="Wingdings" w:hint="default"/>
+      </w:rPr>
+    </w:lvl>
+    <w:lvl w:ilvl="6" w:tplc="04090001" w:tentative="1">
+      <w:start w:val="1"/>
+      <w:numFmt w:val="bullet"/>
+      <w:lvlText w:val=""/>
+      <w:lvlJc w:val="left"/>
+      <w:pPr>
+        <w:ind w:left="5040" w:hanging="360"/>
+      </w:pPr>
+      <w:rPr>
+        <w:rFonts w:ascii="Symbol" w:hAnsi="Symbol" w:hint="default"/>
+      </w:rPr>
+    </w:lvl>
+    <w:lvl w:ilvl="7" w:tplc="04090003" w:tentative="1">
+      <w:start w:val="1"/>
+      <w:numFmt w:val="bullet"/>
+      <w:lvlText w:val="o"/>
+      <w:lvlJc w:val="left"/>
+      <w:pPr>
+        <w:ind w:left="5760" w:hanging="360"/>
+      </w:pPr>
+      <w:rPr>
+        <w:rFonts w:ascii="Courier New" w:hAnsi="Courier New" w:cs="Courier New" w:hint="default"/>
+      </w:rPr>
+    </w:lvl>
+    <w:lvl w:ilvl="8" w:tplc="04090005" w:tentative="1">
+      <w:start w:val="1"/>
+      <w:numFmt w:val="bullet"/>
+      <w:lvlText w:val=""/>
+      <w:lvlJc w:val="left"/>
+      <w:pPr>
+        <w:ind w:left="6480" w:hanging="360"/>
+      </w:pPr>
+      <w:rPr>
+        <w:rFonts w:ascii="Wingdings" w:hAnsi="Wingdings" w:hint="default"/>
+      </w:rPr>
+    </w:lvl>
+  </w:abstractNum>
+  <w:abstractNum w:abstractNumId="2" w15:restartNumberingAfterBreak="0">
     <w:nsid w:val="744665B0"/>
     <w:multiLevelType w:val="multilevel"/>
     <w:tmpl w:val="A60496FE"/>
@@ -1831,10 +2282,13 @@
     </w:lvl>
   </w:abstractNum>
   <w:num w:numId="1" w16cid:durableId="927154038">
-    <w:abstractNumId w:val="1"/>
+    <w:abstractNumId w:val="2"/>
   </w:num>
   <w:num w:numId="2" w16cid:durableId="568882584">
     <w:abstractNumId w:val="0"/>
+  </w:num>
+  <w:num w:numId="3" w16cid:durableId="418334635">
+    <w:abstractNumId w:val="1"/>
   </w:num>
 </w:numbering>
 </file>
@@ -2261,6 +2715,29 @@
       <w:szCs w:val="32"/>
     </w:rPr>
   </w:style>
+  <w:style w:type="paragraph" w:styleId="Heading2">
+    <w:name w:val="heading 2"/>
+    <w:basedOn w:val="Normal"/>
+    <w:next w:val="Normal"/>
+    <w:link w:val="Heading2Char"/>
+    <w:uiPriority w:val="9"/>
+    <w:semiHidden/>
+    <w:unhideWhenUsed/>
+    <w:qFormat/>
+    <w:rsid w:val="00F961A1"/>
+    <w:pPr>
+      <w:keepNext/>
+      <w:keepLines/>
+      <w:spacing w:before="40" w:after="0"/>
+      <w:outlineLvl w:val="1"/>
+    </w:pPr>
+    <w:rPr>
+      <w:rFonts w:asciiTheme="majorHAnsi" w:eastAsiaTheme="majorEastAsia" w:hAnsiTheme="majorHAnsi" w:cstheme="majorBidi"/>
+      <w:color w:val="2F5496" w:themeColor="accent1" w:themeShade="BF"/>
+      <w:sz w:val="26"/>
+      <w:szCs w:val="26"/>
+    </w:rPr>
+  </w:style>
   <w:style w:type="paragraph" w:styleId="Heading3">
     <w:name w:val="heading 3"/>
     <w:basedOn w:val="Normal"/>
@@ -2405,6 +2882,98 @@
     <w:name w:val="formula"/>
     <w:basedOn w:val="DefaultParagraphFont"/>
     <w:rsid w:val="00F02E9C"/>
+  </w:style>
+  <w:style w:type="character" w:styleId="Hyperlink">
+    <w:name w:val="Hyperlink"/>
+    <w:basedOn w:val="DefaultParagraphFont"/>
+    <w:uiPriority w:val="99"/>
+    <w:unhideWhenUsed/>
+    <w:rsid w:val="00BE7093"/>
+    <w:rPr>
+      <w:color w:val="0563C1" w:themeColor="hyperlink"/>
+      <w:u w:val="single"/>
+    </w:rPr>
+  </w:style>
+  <w:style w:type="character" w:styleId="UnresolvedMention">
+    <w:name w:val="Unresolved Mention"/>
+    <w:basedOn w:val="DefaultParagraphFont"/>
+    <w:uiPriority w:val="99"/>
+    <w:semiHidden/>
+    <w:unhideWhenUsed/>
+    <w:rsid w:val="00BE7093"/>
+    <w:rPr>
+      <w:color w:val="605E5C"/>
+      <w:shd w:val="clear" w:color="auto" w:fill="E1DFDD"/>
+    </w:rPr>
+  </w:style>
+  <w:style w:type="paragraph" w:styleId="ListParagraph">
+    <w:name w:val="List Paragraph"/>
+    <w:basedOn w:val="Normal"/>
+    <w:uiPriority w:val="34"/>
+    <w:qFormat/>
+    <w:rsid w:val="00BE7093"/>
+    <w:pPr>
+      <w:ind w:left="720"/>
+      <w:contextualSpacing/>
+    </w:pPr>
+  </w:style>
+  <w:style w:type="paragraph" w:styleId="Header">
+    <w:name w:val="header"/>
+    <w:basedOn w:val="Normal"/>
+    <w:link w:val="HeaderChar"/>
+    <w:uiPriority w:val="99"/>
+    <w:unhideWhenUsed/>
+    <w:rsid w:val="00BE7093"/>
+    <w:pPr>
+      <w:tabs>
+        <w:tab w:val="center" w:pos="4680"/>
+        <w:tab w:val="right" w:pos="9360"/>
+      </w:tabs>
+      <w:spacing w:after="0" w:line="240" w:lineRule="auto"/>
+    </w:pPr>
+  </w:style>
+  <w:style w:type="character" w:customStyle="1" w:styleId="HeaderChar">
+    <w:name w:val="Header Char"/>
+    <w:basedOn w:val="DefaultParagraphFont"/>
+    <w:link w:val="Header"/>
+    <w:uiPriority w:val="99"/>
+    <w:rsid w:val="00BE7093"/>
+  </w:style>
+  <w:style w:type="paragraph" w:styleId="Footer">
+    <w:name w:val="footer"/>
+    <w:basedOn w:val="Normal"/>
+    <w:link w:val="FooterChar"/>
+    <w:uiPriority w:val="99"/>
+    <w:unhideWhenUsed/>
+    <w:rsid w:val="00BE7093"/>
+    <w:pPr>
+      <w:tabs>
+        <w:tab w:val="center" w:pos="4680"/>
+        <w:tab w:val="right" w:pos="9360"/>
+      </w:tabs>
+      <w:spacing w:after="0" w:line="240" w:lineRule="auto"/>
+    </w:pPr>
+  </w:style>
+  <w:style w:type="character" w:customStyle="1" w:styleId="FooterChar">
+    <w:name w:val="Footer Char"/>
+    <w:basedOn w:val="DefaultParagraphFont"/>
+    <w:link w:val="Footer"/>
+    <w:uiPriority w:val="99"/>
+    <w:rsid w:val="00BE7093"/>
+  </w:style>
+  <w:style w:type="character" w:customStyle="1" w:styleId="Heading2Char">
+    <w:name w:val="Heading 2 Char"/>
+    <w:basedOn w:val="DefaultParagraphFont"/>
+    <w:link w:val="Heading2"/>
+    <w:uiPriority w:val="9"/>
+    <w:semiHidden/>
+    <w:rsid w:val="00F961A1"/>
+    <w:rPr>
+      <w:rFonts w:asciiTheme="majorHAnsi" w:eastAsiaTheme="majorEastAsia" w:hAnsiTheme="majorHAnsi" w:cstheme="majorBidi"/>
+      <w:color w:val="2F5496" w:themeColor="accent1" w:themeShade="BF"/>
+      <w:sz w:val="26"/>
+      <w:szCs w:val="26"/>
+    </w:rPr>
   </w:style>
 </w:styles>
 </file>

</xml_diff>